<commit_message>
ADD: Primer release DR
</commit_message>
<xml_diff>
--- a/dr/dr.docx
+++ b/dr/dr.docx
@@ -2,182 +2,292 @@
 <file path=word/document.xml><?xml version="1.0" encoding="utf-8"?>
 <w:document xmlns:wpc="http://schemas.microsoft.com/office/word/2010/wordprocessingCanvas" xmlns:cx="http://schemas.microsoft.com/office/drawing/2014/chartex" xmlns:cx1="http://schemas.microsoft.com/office/drawing/2015/9/8/chartex" xmlns:cx2="http://schemas.microsoft.com/office/drawing/2015/10/21/chartex" xmlns:cx3="http://schemas.microsoft.com/office/drawing/2016/5/9/chartex" xmlns:cx4="http://schemas.microsoft.com/office/drawing/2016/5/10/chartex" xmlns:cx5="http://schemas.microsoft.com/office/drawing/2016/5/11/chartex" xmlns:cx6="http://schemas.microsoft.com/office/drawing/2016/5/12/chartex" xmlns:cx7="http://schemas.microsoft.com/office/drawing/2016/5/13/chartex" xmlns:cx8="http://schemas.microsoft.com/office/drawing/2016/5/14/chartex" xmlns:mc="http://schemas.openxmlformats.org/markup-compatibility/2006" xmlns:aink="http://schemas.microsoft.com/office/drawing/2016/ink" xmlns:am3d="http://schemas.microsoft.com/office/drawing/2017/model3d" xmlns:o="urn:schemas-microsoft-com:office:office" xmlns:r="http://schemas.openxmlformats.org/officeDocument/2006/relationships" xmlns:m="http://schemas.openxmlformats.org/officeDocument/2006/math" xmlns:v="urn:schemas-microsoft-com:vml" xmlns:wp14="http://schemas.microsoft.com/office/word/2010/wordprocessingDrawing" xmlns:wp="http://schemas.openxmlformats.org/drawingml/2006/wordprocessingDrawing" xmlns:w10="urn:schemas-microsoft-com:office:word" xmlns:w="http://schemas.openxmlformats.org/wordprocessingml/2006/main" xmlns:w14="http://schemas.microsoft.com/office/word/2010/wordml" xmlns:w15="http://schemas.microsoft.com/office/word/2012/wordml" xmlns:w16cid="http://schemas.microsoft.com/office/word/2016/wordml/cid" xmlns:w16se="http://schemas.microsoft.com/office/word/2015/wordml/symex" xmlns:wpg="http://schemas.microsoft.com/office/word/2010/wordprocessingGroup" xmlns:wpi="http://schemas.microsoft.com/office/word/2010/wordprocessingInk" xmlns:wne="http://schemas.microsoft.com/office/word/2006/wordml" xmlns:wps="http://schemas.microsoft.com/office/word/2010/wordprocessingShape" mc:Ignorable="w14 w15 w16se w16cid wp14">
   <w:body>
+    <w:p>
+      <w:pPr>
+        <w:pStyle w:val="ListaParrafo"/>
+        <w:numPr>
+          <w:ilvl w:val="0"/>
+          <w:numId w:val="0"/>
+        </w:numPr>
+      </w:pPr>
+    </w:p>
     <w:tbl>
       <w:tblPr>
-        <w:tblStyle w:val="Tablaconcuadrcula"/>
+        <w:tblStyle w:val="TablaHeader"/>
         <w:tblW w:w="0" w:type="auto"/>
         <w:tblLook w:val="04A0" w:firstRow="1" w:lastRow="0" w:firstColumn="1" w:lastColumn="0" w:noHBand="0" w:noVBand="1"/>
       </w:tblPr>
       <w:tblGrid>
-        <w:gridCol w:w="2942"/>
-        <w:gridCol w:w="2943"/>
-        <w:gridCol w:w="2943"/>
+        <w:gridCol w:w="3248"/>
+        <w:gridCol w:w="3249"/>
+        <w:gridCol w:w="3249"/>
       </w:tblGrid>
       <w:tr>
-        <w:trPr>
-          <w:trHeight w:val="850"/>
-        </w:trPr>
         <w:tc>
           <w:tcPr>
-            <w:tcW w:w="2942" w:type="dxa"/>
-            <w:vAlign w:val="center"/>
+            <w:tcW w:w="3248" w:type="dxa"/>
           </w:tcPr>
           <w:p>
-            <w:pPr>
-              <w:jc w:val="center"/>
-            </w:pPr>
-          </w:p>
-        </w:tc>
-        <w:tc>
-          <w:tcPr>
-            <w:tcW w:w="2943" w:type="dxa"/>
-            <w:vAlign w:val="center"/>
-          </w:tcPr>
-          <w:p>
-            <w:pPr>
-              <w:jc w:val="center"/>
-              <w:rPr>
-                <w:b/>
-              </w:rPr>
-            </w:pPr>
             <w:r>
               <w:rPr>
-                <w:b/>
+                <w:noProof/>
               </w:rPr>
-              <w:t>INFORME DIARIO</w:t>
+              <w:drawing>
+                <wp:inline distT="0" distB="0" distL="0" distR="0" wp14:anchorId="7C5A8481" wp14:editId="379A46F8">
+                  <wp:extent cx="1404000" cy="374400"/>
+                  <wp:effectExtent l="0" t="0" r="0" b="0"/>
+                  <wp:docPr id="12" name="Picture 12"/>
+                  <wp:cNvGraphicFramePr>
+                    <a:graphicFrameLocks xmlns:a="http://schemas.openxmlformats.org/drawingml/2006/main" noChangeAspect="1"/>
+                  </wp:cNvGraphicFramePr>
+                  <a:graphic xmlns:a="http://schemas.openxmlformats.org/drawingml/2006/main">
+                    <a:graphicData uri="http://schemas.openxmlformats.org/drawingml/2006/picture">
+                      <pic:pic xmlns:pic="http://schemas.openxmlformats.org/drawingml/2006/picture">
+                        <pic:nvPicPr>
+                          <pic:cNvPr id="0" name="saroenlogo-excel.png"/>
+                          <pic:cNvPicPr/>
+                        </pic:nvPicPr>
+                        <pic:blipFill>
+                          <a:blip r:embed="rId8"/>
+                          <a:stretch>
+                            <a:fillRect/>
+                          </a:stretch>
+                        </pic:blipFill>
+                        <pic:spPr>
+                          <a:xfrm>
+                            <a:off x="0" y="0"/>
+                            <a:ext cx="1404000" cy="374400"/>
+                          </a:xfrm>
+                          <a:prstGeom prst="rect">
+                            <a:avLst/>
+                          </a:prstGeom>
+                        </pic:spPr>
+                      </pic:pic>
+                    </a:graphicData>
+                  </a:graphic>
+                </wp:inline>
+              </w:drawing>
             </w:r>
           </w:p>
         </w:tc>
         <w:tc>
           <w:tcPr>
-            <w:tcW w:w="2943" w:type="dxa"/>
-            <w:vAlign w:val="center"/>
+            <w:tcW w:w="3249" w:type="dxa"/>
+          </w:tcPr>
+          <w:p>
+            <w:r>
+              <w:t>DR_CLI-001-1</w:t>
+            </w:r>
+          </w:p>
+        </w:tc>
+        <w:tc>
+          <w:tcPr>
+            <w:tcW w:w="3249" w:type="dxa"/>
           </w:tcPr>
           <w:p>
             <w:pPr>
-              <w:jc w:val="center"/>
+              <w:jc w:val="right"/>
             </w:pPr>
+            <w:r>
+              <w:t>Fecha: 07/05/2018</w:t>
+            </w:r>
           </w:p>
         </w:tc>
       </w:tr>
     </w:tbl>
     <w:p>
       <w:pPr>
-        <w:pStyle w:val="ListaParrafo"/>
-        <w:numPr>
-          <w:ilvl w:val="0"/>
-          <w:numId w:val="0"/>
-        </w:numPr>
-        <w:ind w:left="720" w:hanging="360"/>
-      </w:pPr>
-    </w:p>
-    <w:p>
-      <w:pPr>
-        <w:pStyle w:val="ListaParrafo"/>
-        <w:numPr>
-          <w:ilvl w:val="0"/>
-          <w:numId w:val="0"/>
-        </w:numPr>
-        <w:ind w:left="720"/>
-      </w:pPr>
-    </w:p>
-    <w:tbl>
-      <w:tblPr>
-        <w:tblStyle w:val="TablaFotos"/>
-        <w:tblW w:w="0" w:type="auto"/>
-        <w:tblLook w:val="04A0" w:firstRow="1" w:lastRow="0" w:firstColumn="1" w:lastColumn="0" w:noHBand="0" w:noVBand="1"/>
-      </w:tblPr>
-      <w:tblGrid>
-        <w:gridCol w:w="4868"/>
-        <w:gridCol w:w="4868"/>
-      </w:tblGrid>
-      <w:tr>
-        <w:tc>
-          <w:tcPr>
-            <w:tcW w:w="4868" w:type="dxa"/>
-          </w:tcPr>
-          <w:p>
-            <w:pPr>
-              <w:pStyle w:val="ListaParrafo"/>
-              <w:numPr>
-                <w:ilvl w:val="0"/>
-                <w:numId w:val="0"/>
-              </w:numPr>
-            </w:pPr>
-          </w:p>
-        </w:tc>
-        <w:tc>
-          <w:tcPr>
-            <w:tcW w:w="4868" w:type="dxa"/>
-          </w:tcPr>
-          <w:p>
-            <w:pPr>
-              <w:pStyle w:val="ListaParrafo"/>
-              <w:numPr>
-                <w:ilvl w:val="0"/>
-                <w:numId w:val="0"/>
-              </w:numPr>
-            </w:pPr>
-          </w:p>
-        </w:tc>
-      </w:tr>
-      <w:tr>
-        <w:tc>
-          <w:tcPr>
-            <w:tcW w:w="4868" w:type="dxa"/>
-          </w:tcPr>
-          <w:p>
-            <w:pPr>
-              <w:pStyle w:val="ListaParrafo"/>
-              <w:numPr>
-                <w:ilvl w:val="0"/>
-                <w:numId w:val="0"/>
-              </w:numPr>
-            </w:pPr>
-          </w:p>
-        </w:tc>
-        <w:tc>
-          <w:tcPr>
-            <w:tcW w:w="4868" w:type="dxa"/>
-          </w:tcPr>
-          <w:p>
-            <w:pPr>
-              <w:pStyle w:val="ListaParrafo"/>
-              <w:numPr>
-                <w:ilvl w:val="0"/>
-                <w:numId w:val="0"/>
-              </w:numPr>
-            </w:pPr>
-          </w:p>
-        </w:tc>
-      </w:tr>
-    </w:tbl>
-    <w:p>
-      <w:pPr>
-        <w:pStyle w:val="Pie"/>
+        <w:pStyle w:val="Espacio"/>
         <w:rPr>
           <w:rStyle w:val="nfasisintenso"/>
         </w:rPr>
       </w:pPr>
-      <w:bookmarkStart w:id="0" w:name="_GoBack"/>
-      <w:proofErr w:type="spellStart"/>
+    </w:p>
+    <w:p>
+      <w:pPr>
+        <w:rPr>
+          <w:rStyle w:val="nfasisintenso"/>
+          <w:i w:val="0"/>
+          <w:sz w:val="10"/>
+        </w:rPr>
+      </w:pPr>
       <w:r>
         <w:rPr>
           <w:rStyle w:val="nfasisintenso"/>
         </w:rPr>
-        <w:t>sdfs</w:t>
+        <w:br w:type="page"/>
       </w:r>
+    </w:p>
+    <w:p>
+      <w:pPr>
+        <w:pStyle w:val="Espacio"/>
+        <w:rPr>
+          <w:rStyle w:val="nfasisintenso"/>
+        </w:rPr>
+      </w:pPr>
+      <w:bookmarkStart w:id="0" w:name="_GoBack"/>
       <w:bookmarkEnd w:id="0"/>
-      <w:proofErr w:type="spellEnd"/>
     </w:p>
     <w:sectPr>
+      <w:footerReference w:type="default" r:id="rId9"/>
       <w:pgSz w:w="12240" w:h="15840"/>
-      <w:pgMar w:top="1134" w:right="1247" w:bottom="1134" w:left="1247" w:header="709" w:footer="709" w:gutter="0"/>
+      <w:pgMar w:top="454" w:right="1247" w:bottom="851" w:left="1247" w:header="0" w:footer="567" w:gutter="0"/>
       <w:cols w:space="708"/>
       <w:docGrid w:linePitch="360"/>
     </w:sectPr>
   </w:body>
 </w:document>
+</file>
+
+<file path=word/endnotes.xml><?xml version="1.0" encoding="utf-8"?>
+<w:endnotes xmlns:wpc="http://schemas.microsoft.com/office/word/2010/wordprocessingCanvas" xmlns:cx="http://schemas.microsoft.com/office/drawing/2014/chartex" xmlns:cx1="http://schemas.microsoft.com/office/drawing/2015/9/8/chartex" xmlns:cx2="http://schemas.microsoft.com/office/drawing/2015/10/21/chartex" xmlns:cx3="http://schemas.microsoft.com/office/drawing/2016/5/9/chartex" xmlns:cx4="http://schemas.microsoft.com/office/drawing/2016/5/10/chartex" xmlns:cx5="http://schemas.microsoft.com/office/drawing/2016/5/11/chartex" xmlns:cx6="http://schemas.microsoft.com/office/drawing/2016/5/12/chartex" xmlns:cx7="http://schemas.microsoft.com/office/drawing/2016/5/13/chartex" xmlns:cx8="http://schemas.microsoft.com/office/drawing/2016/5/14/chartex" xmlns:mc="http://schemas.openxmlformats.org/markup-compatibility/2006" xmlns:aink="http://schemas.microsoft.com/office/drawing/2016/ink" xmlns:am3d="http://schemas.microsoft.com/office/drawing/2017/model3d" xmlns:o="urn:schemas-microsoft-com:office:office" xmlns:r="http://schemas.openxmlformats.org/officeDocument/2006/relationships" xmlns:m="http://schemas.openxmlformats.org/officeDocument/2006/math" xmlns:v="urn:schemas-microsoft-com:vml" xmlns:wp14="http://schemas.microsoft.com/office/word/2010/wordprocessingDrawing" xmlns:wp="http://schemas.openxmlformats.org/drawingml/2006/wordprocessingDrawing" xmlns:w10="urn:schemas-microsoft-com:office:word" xmlns:w="http://schemas.openxmlformats.org/wordprocessingml/2006/main" xmlns:w14="http://schemas.microsoft.com/office/word/2010/wordml" xmlns:w15="http://schemas.microsoft.com/office/word/2012/wordml" xmlns:w16cid="http://schemas.microsoft.com/office/word/2016/wordml/cid" xmlns:w16se="http://schemas.microsoft.com/office/word/2015/wordml/symex" xmlns:wpg="http://schemas.microsoft.com/office/word/2010/wordprocessingGroup" xmlns:wpi="http://schemas.microsoft.com/office/word/2010/wordprocessingInk" xmlns:wne="http://schemas.microsoft.com/office/word/2006/wordml" xmlns:wps="http://schemas.microsoft.com/office/word/2010/wordprocessingShape" mc:Ignorable="w14 w15 w16se w16cid wp14">
+  <w:endnote w:type="separator" w:id="-1">
+    <w:p>
+      <w:r>
+        <w:separator/>
+      </w:r>
+    </w:p>
+  </w:endnote>
+  <w:endnote w:type="continuationSeparator" w:id="0">
+    <w:p>
+      <w:r>
+        <w:continuationSeparator/>
+      </w:r>
+    </w:p>
+  </w:endnote>
+</w:endnotes>
+</file>
+
+<file path=word/footer1.xml><?xml version="1.0" encoding="utf-8"?>
+<w:ftr xmlns:wpc="http://schemas.microsoft.com/office/word/2010/wordprocessingCanvas" xmlns:cx="http://schemas.microsoft.com/office/drawing/2014/chartex" xmlns:cx1="http://schemas.microsoft.com/office/drawing/2015/9/8/chartex" xmlns:cx2="http://schemas.microsoft.com/office/drawing/2015/10/21/chartex" xmlns:cx3="http://schemas.microsoft.com/office/drawing/2016/5/9/chartex" xmlns:cx4="http://schemas.microsoft.com/office/drawing/2016/5/10/chartex" xmlns:cx5="http://schemas.microsoft.com/office/drawing/2016/5/11/chartex" xmlns:cx6="http://schemas.microsoft.com/office/drawing/2016/5/12/chartex" xmlns:cx7="http://schemas.microsoft.com/office/drawing/2016/5/13/chartex" xmlns:cx8="http://schemas.microsoft.com/office/drawing/2016/5/14/chartex" xmlns:mc="http://schemas.openxmlformats.org/markup-compatibility/2006" xmlns:aink="http://schemas.microsoft.com/office/drawing/2016/ink" xmlns:am3d="http://schemas.microsoft.com/office/drawing/2017/model3d" xmlns:o="urn:schemas-microsoft-com:office:office" xmlns:r="http://schemas.openxmlformats.org/officeDocument/2006/relationships" xmlns:m="http://schemas.openxmlformats.org/officeDocument/2006/math" xmlns:v="urn:schemas-microsoft-com:vml" xmlns:wp14="http://schemas.microsoft.com/office/word/2010/wordprocessingDrawing" xmlns:wp="http://schemas.openxmlformats.org/drawingml/2006/wordprocessingDrawing" xmlns:w10="urn:schemas-microsoft-com:office:word" xmlns:w="http://schemas.openxmlformats.org/wordprocessingml/2006/main" xmlns:w14="http://schemas.microsoft.com/office/word/2010/wordml" xmlns:w15="http://schemas.microsoft.com/office/word/2012/wordml" xmlns:w16cid="http://schemas.microsoft.com/office/word/2016/wordml/cid" xmlns:w16se="http://schemas.microsoft.com/office/word/2015/wordml/symex" xmlns:wpg="http://schemas.microsoft.com/office/word/2010/wordprocessingGroup" xmlns:wpi="http://schemas.microsoft.com/office/word/2010/wordprocessingInk" xmlns:wne="http://schemas.microsoft.com/office/word/2006/wordml" xmlns:wps="http://schemas.microsoft.com/office/word/2010/wordprocessingShape" mc:Ignorable="w14 w15 w16se w16cid wp14">
+  <w:p>
+    <w:pPr>
+      <w:pStyle w:val="Piedepgina"/>
+      <w:jc w:val="right"/>
+    </w:pPr>
+    <w:r>
+      <w:rPr>
+        <w:color w:val="4472C4" w:themeColor="accent1"/>
+        <w:sz w:val="20"/>
+        <w:szCs w:val="20"/>
+      </w:rPr>
+      <w:t xml:space="preserve">Página </w:t>
+    </w:r>
+    <w:r>
+      <w:rPr>
+        <w:color w:val="4472C4" w:themeColor="accent1"/>
+        <w:sz w:val="20"/>
+        <w:szCs w:val="20"/>
+      </w:rPr>
+      <w:fldChar w:fldCharType="begin"/>
+    </w:r>
+    <w:r>
+      <w:rPr>
+        <w:color w:val="4472C4" w:themeColor="accent1"/>
+        <w:sz w:val="20"/>
+        <w:szCs w:val="20"/>
+      </w:rPr>
+      <w:instrText>PAGE  \* Arabic</w:instrText>
+    </w:r>
+    <w:r>
+      <w:rPr>
+        <w:color w:val="4472C4" w:themeColor="accent1"/>
+        <w:sz w:val="20"/>
+        <w:szCs w:val="20"/>
+      </w:rPr>
+      <w:fldChar w:fldCharType="separate"/>
+    </w:r>
+    <w:r>
+      <w:rPr>
+        <w:color w:val="4472C4" w:themeColor="accent1"/>
+        <w:sz w:val="20"/>
+        <w:szCs w:val="20"/>
+      </w:rPr>
+      <w:t>1</w:t>
+    </w:r>
+    <w:r>
+      <w:rPr>
+        <w:color w:val="4472C4" w:themeColor="accent1"/>
+        <w:sz w:val="20"/>
+        <w:szCs w:val="20"/>
+      </w:rPr>
+      <w:fldChar w:fldCharType="end"/>
+    </w:r>
+    <w:r>
+      <w:rPr>
+        <w:color w:val="4472C4" w:themeColor="accent1"/>
+        <w:sz w:val="20"/>
+        <w:szCs w:val="20"/>
+      </w:rPr>
+      <w:t xml:space="preserve"> de </w:t>
+    </w:r>
+    <w:r>
+      <w:rPr>
+        <w:color w:val="4472C4" w:themeColor="accent1"/>
+        <w:sz w:val="20"/>
+        <w:szCs w:val="20"/>
+      </w:rPr>
+      <w:fldChar w:fldCharType="begin"/>
+    </w:r>
+    <w:r>
+      <w:rPr>
+        <w:color w:val="4472C4" w:themeColor="accent1"/>
+        <w:sz w:val="20"/>
+        <w:szCs w:val="20"/>
+      </w:rPr>
+      <w:instrText xml:space="preserve"> NUMPAGES  \* MERGEFORMAT </w:instrText>
+    </w:r>
+    <w:r>
+      <w:rPr>
+        <w:color w:val="4472C4" w:themeColor="accent1"/>
+        <w:sz w:val="20"/>
+        <w:szCs w:val="20"/>
+      </w:rPr>
+      <w:fldChar w:fldCharType="separate"/>
+    </w:r>
+    <w:r>
+      <w:rPr>
+        <w:noProof/>
+        <w:color w:val="4472C4" w:themeColor="accent1"/>
+        <w:sz w:val="20"/>
+        <w:szCs w:val="20"/>
+      </w:rPr>
+      <w:t>1</w:t>
+    </w:r>
+    <w:r>
+      <w:rPr>
+        <w:color w:val="4472C4" w:themeColor="accent1"/>
+        <w:sz w:val="20"/>
+        <w:szCs w:val="20"/>
+      </w:rPr>
+      <w:fldChar w:fldCharType="end"/>
+    </w:r>
+  </w:p>
+  <w:p>
+    <w:pPr>
+      <w:pStyle w:val="Piedepgina"/>
+    </w:pPr>
+  </w:p>
+</w:ftr>
+</file>
+
+<file path=word/footnotes.xml><?xml version="1.0" encoding="utf-8"?>
+<w:footnotes xmlns:wpc="http://schemas.microsoft.com/office/word/2010/wordprocessingCanvas" xmlns:cx="http://schemas.microsoft.com/office/drawing/2014/chartex" xmlns:cx1="http://schemas.microsoft.com/office/drawing/2015/9/8/chartex" xmlns:cx2="http://schemas.microsoft.com/office/drawing/2015/10/21/chartex" xmlns:cx3="http://schemas.microsoft.com/office/drawing/2016/5/9/chartex" xmlns:cx4="http://schemas.microsoft.com/office/drawing/2016/5/10/chartex" xmlns:cx5="http://schemas.microsoft.com/office/drawing/2016/5/11/chartex" xmlns:cx6="http://schemas.microsoft.com/office/drawing/2016/5/12/chartex" xmlns:cx7="http://schemas.microsoft.com/office/drawing/2016/5/13/chartex" xmlns:cx8="http://schemas.microsoft.com/office/drawing/2016/5/14/chartex" xmlns:mc="http://schemas.openxmlformats.org/markup-compatibility/2006" xmlns:aink="http://schemas.microsoft.com/office/drawing/2016/ink" xmlns:am3d="http://schemas.microsoft.com/office/drawing/2017/model3d" xmlns:o="urn:schemas-microsoft-com:office:office" xmlns:r="http://schemas.openxmlformats.org/officeDocument/2006/relationships" xmlns:m="http://schemas.openxmlformats.org/officeDocument/2006/math" xmlns:v="urn:schemas-microsoft-com:vml" xmlns:wp14="http://schemas.microsoft.com/office/word/2010/wordprocessingDrawing" xmlns:wp="http://schemas.openxmlformats.org/drawingml/2006/wordprocessingDrawing" xmlns:w10="urn:schemas-microsoft-com:office:word" xmlns:w="http://schemas.openxmlformats.org/wordprocessingml/2006/main" xmlns:w14="http://schemas.microsoft.com/office/word/2010/wordml" xmlns:w15="http://schemas.microsoft.com/office/word/2012/wordml" xmlns:w16cid="http://schemas.microsoft.com/office/word/2016/wordml/cid" xmlns:w16se="http://schemas.microsoft.com/office/word/2015/wordml/symex" xmlns:wpg="http://schemas.microsoft.com/office/word/2010/wordprocessingGroup" xmlns:wpi="http://schemas.microsoft.com/office/word/2010/wordprocessingInk" xmlns:wne="http://schemas.microsoft.com/office/word/2006/wordml" xmlns:wps="http://schemas.microsoft.com/office/word/2010/wordprocessingShape" mc:Ignorable="w14 w15 w16se w16cid wp14">
+  <w:footnote w:type="separator" w:id="-1">
+    <w:p>
+      <w:r>
+        <w:separator/>
+      </w:r>
+    </w:p>
+  </w:footnote>
+  <w:footnote w:type="continuationSeparator" w:id="0">
+    <w:p>
+      <w:r>
+        <w:continuationSeparator/>
+      </w:r>
+    </w:p>
+  </w:footnote>
+</w:footnotes>
 </file>
 
 <file path=word/numbering.xml><?xml version="1.0" encoding="utf-8"?>
@@ -1645,6 +1755,80 @@
     <w:unhideWhenUsed/>
     <w:rsid w:val="00B03488"/>
   </w:style>
+  <w:style w:type="paragraph" w:styleId="Encabezado">
+    <w:name w:val="header"/>
+    <w:basedOn w:val="Normal"/>
+    <w:link w:val="EncabezadoCar"/>
+    <w:uiPriority w:val="99"/>
+    <w:unhideWhenUsed/>
+    <w:rsid w:val="00EF196A"/>
+    <w:pPr>
+      <w:tabs>
+        <w:tab w:val="center" w:pos="4419"/>
+        <w:tab w:val="right" w:pos="8838"/>
+      </w:tabs>
+    </w:pPr>
+  </w:style>
+  <w:style w:type="character" w:customStyle="1" w:styleId="EncabezadoCar">
+    <w:name w:val="Encabezado Car"/>
+    <w:basedOn w:val="Fuentedeprrafopredeter"/>
+    <w:link w:val="Encabezado"/>
+    <w:uiPriority w:val="99"/>
+    <w:rsid w:val="00EF196A"/>
+  </w:style>
+  <w:style w:type="paragraph" w:styleId="Piedepgina">
+    <w:name w:val="footer"/>
+    <w:basedOn w:val="Normal"/>
+    <w:link w:val="PiedepginaCar"/>
+    <w:uiPriority w:val="99"/>
+    <w:unhideWhenUsed/>
+    <w:rsid w:val="00EF196A"/>
+    <w:pPr>
+      <w:tabs>
+        <w:tab w:val="center" w:pos="4419"/>
+        <w:tab w:val="right" w:pos="8838"/>
+      </w:tabs>
+    </w:pPr>
+  </w:style>
+  <w:style w:type="character" w:customStyle="1" w:styleId="PiedepginaCar">
+    <w:name w:val="Pie de página Car"/>
+    <w:basedOn w:val="Fuentedeprrafopredeter"/>
+    <w:link w:val="Piedepgina"/>
+    <w:uiPriority w:val="99"/>
+    <w:rsid w:val="00EF196A"/>
+  </w:style>
+  <w:style w:type="table" w:customStyle="1" w:styleId="TablaHeader">
+    <w:name w:val="TablaHeader"/>
+    <w:basedOn w:val="Tablanormal"/>
+    <w:uiPriority w:val="99"/>
+    <w:rsid w:val="007855E5"/>
+    <w:pPr>
+      <w:jc w:val="center"/>
+    </w:pPr>
+    <w:rPr>
+      <w:b/>
+      <w:color w:val="8EAADB" w:themeColor="accent1" w:themeTint="99"/>
+      <w:sz w:val="22"/>
+    </w:rPr>
+    <w:tblPr>
+      <w:tblBorders>
+        <w:bottom w:val="single" w:sz="4" w:space="0" w:color="8EAADB" w:themeColor="accent1" w:themeTint="99"/>
+      </w:tblBorders>
+    </w:tblPr>
+    <w:tcPr>
+      <w:shd w:val="clear" w:color="auto" w:fill="auto"/>
+      <w:vAlign w:val="center"/>
+    </w:tcPr>
+  </w:style>
+  <w:style w:type="paragraph" w:customStyle="1" w:styleId="Espacio">
+    <w:name w:val="Espacio"/>
+    <w:basedOn w:val="Pie"/>
+    <w:qFormat/>
+    <w:rsid w:val="008F4B8F"/>
+    <w:rPr>
+      <w:sz w:val="10"/>
+    </w:rPr>
+  </w:style>
 </w:styles>
 </file>
 
@@ -1907,4 +2091,16 @@
     </a:ext>
   </a:extLst>
 </a:theme>
+</file>
+
+<file path=customXml/item1.xml><?xml version="1.0" encoding="utf-8"?>
+<b:Sources xmlns:b="http://schemas.openxmlformats.org/officeDocument/2006/bibliography" xmlns="http://schemas.openxmlformats.org/officeDocument/2006/bibliography" SelectedStyle="/APASixthEditionOfficeOnline.xsl" StyleName="APA" Version="6"/>
+</file>
+
+<file path=customXml/itemProps1.xml><?xml version="1.0" encoding="utf-8"?>
+<ds:datastoreItem xmlns:ds="http://schemas.openxmlformats.org/officeDocument/2006/customXml" ds:itemID="{21D35224-C57D-0145-8070-F96CB273B3A0}">
+  <ds:schemaRefs>
+    <ds:schemaRef ds:uri="http://schemas.openxmlformats.org/officeDocument/2006/bibliography"/>
+  </ds:schemaRefs>
+</ds:datastoreItem>
 </file>
</xml_diff>